<commit_message>
moved file to more logical place
</commit_message>
<xml_diff>
--- a/Adviesrapport_Recommendatie_Engine versie 2.docx
+++ b/Adviesrapport_Recommendatie_Engine versie 2.docx
@@ -7537,7 +7537,6 @@
         <w:rPr>
           <w:lang w:val="nl-NL"/>
         </w:rPr>
-        <w:lastRenderedPageBreak/>
         <w:t>Prijs filtering</w:t>
       </w:r>
       <w:bookmarkEnd w:id="6"/>
@@ -7683,15 +7682,15 @@
           <w:lang w:val="nl-NL"/>
         </w:rPr>
       </w:pPr>
-      <w:bookmarkStart w:id="7" w:name="_Toc100568977"/>
-      <w:bookmarkStart w:id="8" w:name="_Toc100568975"/>
+      <w:bookmarkStart w:id="7" w:name="_Toc100568975"/>
+      <w:bookmarkStart w:id="8" w:name="_Toc100568977"/>
       <w:r>
         <w:rPr>
           <w:lang w:val="nl-NL"/>
         </w:rPr>
         <w:t>Datum filtering</w:t>
       </w:r>
-      <w:bookmarkEnd w:id="8"/>
+      <w:bookmarkEnd w:id="7"/>
     </w:p>
     <w:p>
       <w:pPr>
@@ -7738,6 +7737,7 @@
         <w:rPr>
           <w:lang w:val="nl-NL"/>
         </w:rPr>
+        <w:lastRenderedPageBreak/>
         <w:t>Beschrijving van het Algoritme</w:t>
       </w:r>
     </w:p>
@@ -8326,7 +8326,7 @@
     <w:p>
       <w:pPr>
         <w:rPr>
-          <w:lang w:val="en-US"/>
+          <w:lang w:val="nl-NL"/>
         </w:rPr>
       </w:pPr>
       <w:r>
@@ -8337,13 +8337,13 @@
       </w:r>
       <w:r>
         <w:rPr>
-          <w:lang w:val="en-US"/>
+          <w:lang w:val="nl-NL"/>
         </w:rPr>
         <w:t xml:space="preserve">(datum filtering) (m, p): </w:t>
       </w:r>
       <w:r>
         <w:rPr>
-          <w:lang w:val="en-US"/>
+          <w:lang w:val="nl-NL"/>
         </w:rPr>
         <w:tab/>
         <w:t xml:space="preserve">M(m) /\ </w:t>
@@ -8356,15 +8356,9 @@
       </w:r>
       <w:r>
         <w:rPr>
-          <w:lang w:val="en-US"/>
-        </w:rPr>
-        <w:t xml:space="preserve"> </w:t>
-      </w:r>
-      <w:r>
-        <w:rPr>
-          <w:lang w:val="en-US"/>
-        </w:rPr>
-        <w:t xml:space="preserve">(, p) /\ </w:t>
+          <w:lang w:val="nl-NL"/>
+        </w:rPr>
+        <w:t xml:space="preserve"> (, p) /\ </w:t>
       </w:r>
       <w:r>
         <w:rPr>
@@ -8374,7 +8368,7 @@
       </w:r>
       <w:r>
         <w:rPr>
-          <w:lang w:val="en-US"/>
+          <w:lang w:val="nl-NL"/>
         </w:rPr>
         <w:t xml:space="preserve"> (m, p) /\ </w:t>
       </w:r>
@@ -8390,13 +8384,13 @@
       </w:r>
       <w:r>
         <w:rPr>
-          <w:lang w:val="en-US"/>
+          <w:lang w:val="nl-NL"/>
         </w:rPr>
         <w:t xml:space="preserve"> </w:t>
       </w:r>
       <w:r>
         <w:rPr>
-          <w:lang w:val="en-US"/>
+          <w:lang w:val="nl-NL"/>
         </w:rPr>
         <w:t>(m, p)) → I(p)</w:t>
       </w:r>
@@ -8556,7 +8550,7 @@
         <w:t>[nadelen]</w:t>
       </w:r>
     </w:p>
-    <w:bookmarkEnd w:id="7"/>
+    <w:bookmarkEnd w:id="8"/>
     <w:p>
       <w:pPr>
         <w:pStyle w:val="Heading2"/>
@@ -8616,19 +8610,7 @@
         <w:rPr>
           <w:lang w:val="nl-NL"/>
         </w:rPr>
-        <w:t>Het algoritme gaat na hoe vaak een product in een unieke bestelling besteld is</w:t>
-      </w:r>
-      <w:r>
-        <w:rPr>
-          <w:lang w:val="nl-NL"/>
-        </w:rPr>
-        <w:t xml:space="preserve"> in het afgelopen jaar</w:t>
-      </w:r>
-      <w:r>
-        <w:rPr>
-          <w:lang w:val="nl-NL"/>
-        </w:rPr>
-        <w:t>. Het gemiddelde aantal bestellingen per maand wordt hier vervolgens mee berekent.</w:t>
+        <w:t>Het algoritme gaat na hoe vaak een product in een unieke bestelling besteld is in het afgelopen jaar. Het gemiddelde aantal bestellingen per maand wordt hier vervolgens mee berekent.</w:t>
       </w:r>
     </w:p>
     <w:p>
@@ -8642,134 +8624,21 @@
           <w:lang w:val="nl-NL"/>
         </w:rPr>
         <w:lastRenderedPageBreak/>
-        <w:t xml:space="preserve">Vervolgens wordt het aantal bestellingen </w:t>
-      </w:r>
-      <w:r>
-        <w:rPr>
-          <w:lang w:val="nl-NL"/>
-        </w:rPr>
-        <w:t xml:space="preserve">over de afgelopen week </w:t>
-      </w:r>
-      <w:r>
-        <w:rPr>
-          <w:lang w:val="nl-NL"/>
-        </w:rPr>
-        <w:t xml:space="preserve">geteld. </w:t>
-      </w:r>
-      <w:r>
-        <w:rPr>
-          <w:lang w:val="nl-NL"/>
-        </w:rPr>
-        <w:t>Daarna</w:t>
-      </w:r>
-      <w:r>
-        <w:rPr>
-          <w:lang w:val="nl-NL"/>
-        </w:rPr>
-        <w:t xml:space="preserve"> wordt</w:t>
-      </w:r>
-      <w:r>
-        <w:rPr>
-          <w:lang w:val="nl-NL"/>
-        </w:rPr>
-        <w:t xml:space="preserve"> er</w:t>
-      </w:r>
-      <w:r>
-        <w:rPr>
-          <w:lang w:val="nl-NL"/>
-        </w:rPr>
-        <w:t xml:space="preserve"> afgegaan of het aantal verkochte producten significant meer dan gemiddeld is in </w:t>
-      </w:r>
-      <w:r>
-        <w:rPr>
-          <w:lang w:val="nl-NL"/>
-        </w:rPr>
-        <w:t>de</w:t>
-      </w:r>
-      <w:r>
-        <w:rPr>
-          <w:lang w:val="nl-NL"/>
-        </w:rPr>
-        <w:t xml:space="preserve"> </w:t>
-      </w:r>
-      <w:r>
-        <w:rPr>
-          <w:lang w:val="nl-NL"/>
-        </w:rPr>
-        <w:t>afgelopen week</w:t>
-      </w:r>
-      <w:r>
-        <w:rPr>
-          <w:lang w:val="nl-NL"/>
-        </w:rPr>
-        <w:t xml:space="preserve">. </w:t>
+        <w:t xml:space="preserve">Vervolgens wordt het aantal bestellingen over de afgelopen week geteld. Daarna wordt er afgegaan of het aantal verkochte producten significant meer dan gemiddeld is in de afgelopen week. </w:t>
       </w:r>
       <w:r>
         <w:rPr>
           <w:lang w:val="nl-NL"/>
         </w:rPr>
         <w:br/>
-        <w:t xml:space="preserve">Een significant aantal meer is 140% + 50 van het </w:t>
-      </w:r>
-      <w:r>
-        <w:rPr>
-          <w:lang w:val="nl-NL"/>
-        </w:rPr>
-        <w:t>originele</w:t>
-      </w:r>
-      <w:r>
-        <w:rPr>
-          <w:lang w:val="nl-NL"/>
-        </w:rPr>
-        <w:t xml:space="preserve"> aantal. Er is een instapdrempel van 50 voor producten die extreem weinig worden verkocht. </w:t>
+        <w:t xml:space="preserve">Een significant aantal meer is 140% + 50 van het originele aantal. Er is een instapdrempel van 50 voor producten die extreem weinig worden verkocht. </w:t>
       </w:r>
       <w:r>
         <w:rPr>
           <w:lang w:val="nl-NL"/>
         </w:rPr>
         <w:br/>
-      </w:r>
-      <w:r>
-        <w:rPr>
-          <w:lang w:val="nl-NL"/>
-        </w:rPr>
-        <w:t>Een aantal</w:t>
-      </w:r>
-      <w:r>
-        <w:rPr>
-          <w:lang w:val="nl-NL"/>
-        </w:rPr>
-        <w:t xml:space="preserve"> product </w:t>
-      </w:r>
-      <w:r>
-        <w:rPr>
-          <w:lang w:val="nl-NL"/>
-        </w:rPr>
-        <w:t xml:space="preserve">die </w:t>
-      </w:r>
-      <w:r>
-        <w:rPr>
-          <w:lang w:val="nl-NL"/>
-        </w:rPr>
-        <w:t xml:space="preserve">significant meer </w:t>
-      </w:r>
-      <w:r>
-        <w:rPr>
-          <w:lang w:val="nl-NL"/>
-        </w:rPr>
-        <w:t>zijn</w:t>
-      </w:r>
-      <w:r>
-        <w:rPr>
-          <w:lang w:val="nl-NL"/>
-        </w:rPr>
-        <w:t xml:space="preserve"> verkocht </w:t>
-      </w:r>
-      <w:r>
-        <w:rPr>
-          <w:lang w:val="nl-NL"/>
-        </w:rPr>
-        <w:t>in de afgelopen week worden teruggegeven door het algoritme als recommandaties.</w:t>
+        <w:t>Een aantal product die significant meer zijn verkocht in de afgelopen week worden teruggegeven door het algoritme als recommandaties.</w:t>
       </w:r>
     </w:p>
     <w:p>
@@ -8889,13 +8758,7 @@
         <w:rPr>
           <w:lang w:val="nl-NL"/>
         </w:rPr>
-        <w:t xml:space="preserve">= </w:t>
-      </w:r>
-      <w:r>
-        <w:rPr>
-          <w:lang w:val="nl-NL"/>
-        </w:rPr>
-        <w:t>over het afgelopen jaar heen is x gemiddeld y keer per week verkocht.</w:t>
+        <w:t>= over het afgelopen jaar heen is x gemiddeld y keer per week verkocht.</w:t>
       </w:r>
       <w:r>
         <w:rPr>
@@ -8939,25 +8802,7 @@
         <w:rPr>
           <w:lang w:val="nl-NL"/>
         </w:rPr>
-        <w:t xml:space="preserve">= x </w:t>
-      </w:r>
-      <w:r>
-        <w:rPr>
-          <w:lang w:val="nl-NL"/>
-        </w:rPr>
-        <w:t>is</w:t>
-      </w:r>
-      <w:r>
-        <w:rPr>
-          <w:lang w:val="nl-NL"/>
-        </w:rPr>
-        <w:t xml:space="preserve"> y keer verkocht</w:t>
-      </w:r>
-      <w:r>
-        <w:rPr>
-          <w:lang w:val="nl-NL"/>
-        </w:rPr>
-        <w:t xml:space="preserve"> over</w:t>
+        <w:t>= x is y keer verkocht over</w:t>
       </w:r>
       <w:r>
         <w:rPr>
@@ -9433,6 +9278,77 @@
         <w:rPr>
           <w:lang w:val="nl-NL"/>
         </w:rPr>
+        <w:drawing>
+          <wp:inline distT="0" distB="0" distL="0" distR="0" wp14:anchorId="29F34A47" wp14:editId="75755FA1">
+            <wp:extent cx="3962743" cy="3604572"/>
+            <wp:effectExtent l="0" t="0" r="0" b="0"/>
+            <wp:docPr id="2" name="Picture 2" descr="A picture containing shape&#10;&#10;Description automatically generated"/>
+            <wp:cNvGraphicFramePr>
+              <a:graphicFrameLocks xmlns:a="http://schemas.openxmlformats.org/drawingml/2006/main" noChangeAspect="1"/>
+            </wp:cNvGraphicFramePr>
+            <a:graphic xmlns:a="http://schemas.openxmlformats.org/drawingml/2006/main">
+              <a:graphicData uri="http://schemas.openxmlformats.org/drawingml/2006/picture">
+                <pic:pic xmlns:pic="http://schemas.openxmlformats.org/drawingml/2006/picture">
+                  <pic:nvPicPr>
+                    <pic:cNvPr id="2" name="Picture 2" descr="A picture containing shape&#10;&#10;Description automatically generated"/>
+                    <pic:cNvPicPr/>
+                  </pic:nvPicPr>
+                  <pic:blipFill>
+                    <a:blip r:embed="rId18"/>
+                    <a:stretch>
+                      <a:fillRect/>
+                    </a:stretch>
+                  </pic:blipFill>
+                  <pic:spPr>
+                    <a:xfrm>
+                      <a:off x="0" y="0"/>
+                      <a:ext cx="3962743" cy="3604572"/>
+                    </a:xfrm>
+                    <a:prstGeom prst="rect">
+                      <a:avLst/>
+                    </a:prstGeom>
+                  </pic:spPr>
+                </pic:pic>
+              </a:graphicData>
+            </a:graphic>
+          </wp:inline>
+        </w:drawing>
+      </w:r>
+      <w:r>
+        <w:rPr>
+          <w:lang w:val="nl-NL"/>
+        </w:rPr>
+        <w:t xml:space="preserve"> </w:t>
+      </w:r>
+    </w:p>
+    <w:p>
+      <w:pPr>
+        <w:rPr>
+          <w:lang w:val="nl-NL"/>
+        </w:rPr>
+      </w:pPr>
+      <w:r>
+        <w:rPr>
+          <w:lang w:val="nl-NL"/>
+        </w:rPr>
+        <w:t>De verzameling met aanbevolen producten bestaat uit P</w:t>
+      </w:r>
+      <w:r>
+        <w:rPr>
+          <w:lang w:val="nl-NL"/>
+        </w:rPr>
+        <w:t>P</w:t>
+      </w:r>
+      <w:r>
+        <w:rPr>
+          <w:lang w:val="nl-NL"/>
+        </w:rPr>
+        <w:br/>
+      </w:r>
+      <w:r>
+        <w:rPr>
+          <w:lang w:val="nl-NL"/>
+        </w:rPr>
         <w:t>[Afwegingen? Of iets]</w:t>
       </w:r>
     </w:p>
@@ -9459,6 +9375,7 @@
         <w:rPr>
           <w:lang w:val="nl-NL"/>
         </w:rPr>
+        <w:lastRenderedPageBreak/>
         <w:t>[voordelen]</w:t>
       </w:r>
     </w:p>
@@ -9689,7 +9606,7 @@
       <w:bookmarkEnd w:id="13"/>
     </w:p>
     <w:sectPr>
-      <w:footerReference w:type="default" r:id="rId18"/>
+      <w:footerReference w:type="default" r:id="rId19"/>
       <w:pgSz w:w="11906" w:h="16838"/>
       <w:pgMar w:top="1440" w:right="1440" w:bottom="1440" w:left="1440" w:header="708" w:footer="708" w:gutter="0"/>
       <w:pgNumType w:start="0"/>

</xml_diff>